<commit_message>
Slicing algo: fixed the missing lasst slice
* The last H4 was getting missed due to unavailability of any further H4
to create an object for that slice:
** Added a flag to check if any H4 was found and for that added a slice
object at end of loop.
* Fixed the issue of processing invalid-questions (due to TypeError):
** try-except the TypeError for each question being processed.
* Improved the logging to console.
* Code cleanup.
</commit_message>
<xml_diff>
--- a/resources/master_document.docx
+++ b/resources/master_document.docx
@@ -10163,20 +10163,20 @@
           <w:rFonts w:asciiTheme="majorHAnsi" w:hAnsiTheme="majorHAnsi"/>
           <w:b/>
         </w:rPr>
+        <w:t>Considerations</w:t>
+      </w:r>
+    </w:p>
+    <w:p>
+      <w:pPr>
+        <w:pStyle w:val="ListParagraph"/>
+        <w:numPr>
+          <w:ilvl w:val="0"/>
+          <w:numId w:val="1"/>
+        </w:numPr>
+        <w:jc w:val="both"/>
+      </w:pPr>
+      <w:r>
         <w:lastRenderedPageBreak/>
-        <w:t>Considerations</w:t>
-      </w:r>
-    </w:p>
-    <w:p>
-      <w:pPr>
-        <w:pStyle w:val="ListParagraph"/>
-        <w:numPr>
-          <w:ilvl w:val="0"/>
-          <w:numId w:val="1"/>
-        </w:numPr>
-        <w:jc w:val="both"/>
-      </w:pPr>
-      <w:r>
         <w:t>Is there are authentication dependency on a local login script being executed at client level?</w:t>
       </w:r>
     </w:p>
@@ -10644,6 +10644,7 @@
         <w:rPr>
           <w:rFonts w:eastAsia="Times New Roman"/>
         </w:rPr>
+        <w:lastRenderedPageBreak/>
         <w:t>Local Accounts Creation</w:t>
       </w:r>
     </w:p>
@@ -10702,8 +10703,6 @@
           <w:b/>
         </w:rPr>
       </w:pPr>
-      <w:bookmarkStart w:id="20" w:name="_GoBack"/>
-      <w:bookmarkEnd w:id="20"/>
       <w:r>
         <w:rPr>
           <w:rFonts w:asciiTheme="majorHAnsi" w:hAnsiTheme="majorHAnsi"/>
@@ -10872,7 +10871,6 @@
         </w:rPr>
         <w:t>Application Forest Domain Name</w:t>
       </w:r>
-      <w:bookmarkEnd w:id="19"/>
     </w:p>
     <w:p>
       <w:pPr>
@@ -11056,7 +11054,6 @@
         <w:jc w:val="both"/>
       </w:pPr>
       <w:r>
-        <w:lastRenderedPageBreak/>
         <w:t>If application uses a dedicated DB/storage/repository to store full or partial data. Make sure these repositories are pointing to the new AD domain.</w:t>
       </w:r>
     </w:p>
@@ -11101,6 +11098,7 @@
           <w:sz w:val="26"/>
           <w:szCs w:val="18"/>
         </w:rPr>
+        <w:lastRenderedPageBreak/>
         <w:t>&lt;&lt;$FMRCO&gt;&gt;</w:t>
       </w:r>
     </w:p>
@@ -11447,7 +11445,6 @@
         <w:jc w:val="both"/>
       </w:pPr>
       <w:r>
-        <w:lastRenderedPageBreak/>
         <w:t>If application uses a dedicated DB/storage/repository to store full or partial data. Make sure these repositories are pointing to the new AD domain.</w:t>
       </w:r>
     </w:p>
@@ -11494,6 +11491,7 @@
           <w:sz w:val="26"/>
           <w:szCs w:val="18"/>
         </w:rPr>
+        <w:lastRenderedPageBreak/>
         <w:t>&lt;&lt;$Other&gt;&gt;</w:t>
       </w:r>
     </w:p>
@@ -11620,7 +11618,7 @@
           <w:rFonts w:eastAsia="Times New Roman"/>
         </w:rPr>
       </w:pPr>
-      <w:bookmarkStart w:id="21" w:name="_Toc518640850"/>
+      <w:bookmarkStart w:id="19" w:name="_Toc518640850"/>
       <w:r>
         <w:rPr>
           <w:rFonts w:eastAsia="Times New Roman"/>
@@ -11651,7 +11649,7 @@
         </w:rPr>
         <w:t>Account</w:t>
       </w:r>
-      <w:bookmarkEnd w:id="21"/>
+      <w:bookmarkEnd w:id="19"/>
     </w:p>
     <w:p>
       <w:pPr>
@@ -12042,8 +12040,10 @@
         <w:rPr>
           <w:rFonts w:eastAsia="Times New Roman"/>
         </w:rPr>
-        <w:t>&lt;&lt;$File and Registry Permissions&gt;&gt;</w:t>
-      </w:r>
+        <w:t>File and Registry Permissions</w:t>
+      </w:r>
+      <w:bookmarkStart w:id="20" w:name="_GoBack"/>
+      <w:bookmarkEnd w:id="20"/>
     </w:p>
     <w:p>
       <w:pPr>
@@ -12646,6 +12646,7 @@
         <w:jc w:val="both"/>
       </w:pPr>
       <w:r>
+        <w:lastRenderedPageBreak/>
         <w:t>Identify how Network storage is associated with application</w:t>
       </w:r>
       <w:r>
@@ -13059,7 +13060,7 @@
           <w:rFonts w:eastAsia="Times New Roman"/>
         </w:rPr>
       </w:pPr>
-      <w:bookmarkStart w:id="22" w:name="_Toc518640852"/>
+      <w:bookmarkStart w:id="21" w:name="_Toc518640852"/>
       <w:r>
         <w:rPr>
           <w:rFonts w:eastAsia="Times New Roman"/>
@@ -13090,7 +13091,7 @@
         </w:rPr>
         <w:t>Method</w:t>
       </w:r>
-      <w:bookmarkEnd w:id="22"/>
+      <w:bookmarkEnd w:id="21"/>
     </w:p>
     <w:p>
       <w:pPr>
@@ -13166,7 +13167,6 @@
           <w:rFonts w:asciiTheme="majorHAnsi" w:hAnsiTheme="majorHAnsi"/>
           <w:b/>
         </w:rPr>
-        <w:lastRenderedPageBreak/>
         <w:t>Considerations</w:t>
       </w:r>
     </w:p>
@@ -13252,6 +13252,7 @@
         <w:jc w:val="both"/>
       </w:pPr>
       <w:r>
+        <w:lastRenderedPageBreak/>
         <w:t>Perform necessary testing and BCP testing.</w:t>
       </w:r>
     </w:p>
@@ -13711,7 +13712,6 @@
           <w:sz w:val="26"/>
           <w:szCs w:val="18"/>
         </w:rPr>
-        <w:lastRenderedPageBreak/>
         <w:t>&lt;&lt;$Other&gt;&gt;</w:t>
       </w:r>
     </w:p>
@@ -13822,6 +13822,7 @@
           <w:rFonts w:asciiTheme="majorHAnsi" w:hAnsiTheme="majorHAnsi"/>
           <w:b/>
         </w:rPr>
+        <w:lastRenderedPageBreak/>
         <w:t xml:space="preserve"> Migration </w:t>
       </w:r>
       <w:r>
@@ -13884,14 +13885,14 @@
           <w:rFonts w:eastAsia="Times New Roman"/>
         </w:rPr>
       </w:pPr>
-      <w:bookmarkStart w:id="23" w:name="_Toc518640853"/>
+      <w:bookmarkStart w:id="22" w:name="_Toc518640853"/>
       <w:r>
         <w:rPr>
           <w:rFonts w:eastAsia="Times New Roman"/>
         </w:rPr>
         <w:t>Application Dependency</w:t>
       </w:r>
-      <w:bookmarkEnd w:id="23"/>
+      <w:bookmarkEnd w:id="22"/>
     </w:p>
     <w:p>
       <w:pPr>
@@ -14128,14 +14129,14 @@
           <w:rFonts w:eastAsia="Times New Roman"/>
         </w:rPr>
       </w:pPr>
-      <w:bookmarkStart w:id="24" w:name="_Toc518640854"/>
+      <w:bookmarkStart w:id="23" w:name="_Toc518640854"/>
       <w:r>
         <w:rPr>
           <w:rFonts w:eastAsia="Times New Roman"/>
         </w:rPr>
         <w:t>Application Host Model</w:t>
       </w:r>
-      <w:bookmarkEnd w:id="24"/>
+      <w:bookmarkEnd w:id="23"/>
     </w:p>
     <w:p>
       <w:pPr>
@@ -14218,7 +14219,6 @@
           <w:sz w:val="26"/>
           <w:szCs w:val="18"/>
         </w:rPr>
-        <w:lastRenderedPageBreak/>
         <w:t>&lt;&lt;$Web-Based&gt;&gt;</w:t>
       </w:r>
     </w:p>
@@ -14320,6 +14320,7 @@
         <w:jc w:val="both"/>
       </w:pPr>
       <w:r>
+        <w:lastRenderedPageBreak/>
         <w:t>If service/technical accounts are used to authenticate against AD then request for the same service/technical account on the new server. Please refer section "</w:t>
       </w:r>
       <w:r>
@@ -14844,7 +14845,6 @@
           <w:rFonts w:asciiTheme="majorHAnsi" w:hAnsiTheme="majorHAnsi"/>
           <w:b/>
         </w:rPr>
-        <w:lastRenderedPageBreak/>
         <w:t xml:space="preserve">Migration </w:t>
       </w:r>
       <w:r>
@@ -14936,6 +14936,7 @@
           <w:rFonts w:asciiTheme="majorHAnsi" w:hAnsiTheme="majorHAnsi"/>
           <w:b/>
         </w:rPr>
+        <w:lastRenderedPageBreak/>
         <w:t>Scenario 2</w:t>
       </w:r>
     </w:p>
@@ -15396,7 +15397,6 @@
         <w:jc w:val="both"/>
       </w:pPr>
       <w:r>
-        <w:lastRenderedPageBreak/>
         <w:t xml:space="preserve">Identify all places where hardcoded AD detail (host and </w:t>
       </w:r>
       <w:r>
@@ -15498,6 +15498,7 @@
           <w:rFonts w:asciiTheme="majorHAnsi" w:hAnsiTheme="majorHAnsi"/>
           <w:b/>
         </w:rPr>
+        <w:lastRenderedPageBreak/>
         <w:t xml:space="preserve">     </w:t>
       </w:r>
       <w:r>
@@ -16000,7 +16001,6 @@
         <w:jc w:val="both"/>
       </w:pPr>
       <w:r>
-        <w:lastRenderedPageBreak/>
         <w:t xml:space="preserve">If </w:t>
       </w:r>
       <w:r>
@@ -16083,6 +16083,7 @@
         </w:rPr>
       </w:pPr>
       <w:r>
+        <w:lastRenderedPageBreak/>
         <w:t xml:space="preserve">If the application is hosted in same server then no changes are required with respect to server else If a new server has been provisioned for this application, on the target </w:t>
       </w:r>
       <w:r>
@@ -16419,7 +16420,7 @@
           <w:rFonts w:eastAsia="Times New Roman"/>
         </w:rPr>
       </w:pPr>
-      <w:bookmarkStart w:id="25" w:name="_Toc518640855"/>
+      <w:bookmarkStart w:id="24" w:name="_Toc518640855"/>
       <w:r>
         <w:rPr>
           <w:rFonts w:eastAsia="Times New Roman"/>
@@ -16450,7 +16451,7 @@
         </w:rPr>
         <w:t>Domain</w:t>
       </w:r>
-      <w:bookmarkEnd w:id="25"/>
+      <w:bookmarkEnd w:id="24"/>
     </w:p>
     <w:p>
       <w:pPr>
@@ -16621,7 +16622,6 @@
         <w:jc w:val="both"/>
       </w:pPr>
       <w:r>
-        <w:lastRenderedPageBreak/>
         <w:t xml:space="preserve">Identify all places where hardcoded AD detail (host and </w:t>
       </w:r>
       <w:r>
@@ -16833,14 +16833,14 @@
           <w:rFonts w:eastAsia="Times New Roman"/>
         </w:rPr>
       </w:pPr>
-      <w:bookmarkStart w:id="26" w:name="_Toc518640856"/>
+      <w:bookmarkStart w:id="25" w:name="_Toc518640856"/>
       <w:r>
         <w:rPr>
           <w:rFonts w:eastAsia="Times New Roman"/>
         </w:rPr>
         <w:t>Client Type</w:t>
       </w:r>
-      <w:bookmarkEnd w:id="26"/>
+      <w:bookmarkEnd w:id="25"/>
     </w:p>
     <w:p>
       <w:pPr>
@@ -17233,7 +17233,6 @@
           <w:sz w:val="26"/>
           <w:szCs w:val="18"/>
         </w:rPr>
-        <w:lastRenderedPageBreak/>
         <w:t>&lt;&lt;$Thin and Thick Client&gt;&gt;</w:t>
       </w:r>
     </w:p>
@@ -17338,6 +17337,7 @@
         <w:jc w:val="both"/>
       </w:pPr>
       <w:r>
+        <w:lastRenderedPageBreak/>
         <w:t>Perform</w:t>
       </w:r>
       <w:r>
@@ -17647,7 +17647,7 @@
           <w:rFonts w:eastAsia="Times New Roman"/>
         </w:rPr>
       </w:pPr>
-      <w:bookmarkStart w:id="27" w:name="_Toc518640857"/>
+      <w:bookmarkStart w:id="26" w:name="_Toc518640857"/>
       <w:r>
         <w:rPr>
           <w:rFonts w:eastAsia="Times New Roman"/>
@@ -17690,7 +17690,7 @@
         </w:rPr>
         <w:t>Mailbox</w:t>
       </w:r>
-      <w:bookmarkEnd w:id="27"/>
+      <w:bookmarkEnd w:id="26"/>
     </w:p>
     <w:p>
       <w:pPr>
@@ -17789,7 +17789,6 @@
         <w:jc w:val="both"/>
       </w:pPr>
       <w:r>
-        <w:lastRenderedPageBreak/>
         <w:t>Identify names along with full SMTP address of DL or mail group used by application.</w:t>
       </w:r>
     </w:p>
@@ -18456,7 +18455,6 @@
         <w:jc w:val="both"/>
       </w:pPr>
       <w:r>
-        <w:lastRenderedPageBreak/>
         <w:t>Note – To request creation of shared mailbox on new AD domain, Refer section '</w:t>
       </w:r>
       <w:r>
@@ -18559,11 +18557,12 @@
           <w:rFonts w:eastAsia="Times New Roman"/>
         </w:rPr>
       </w:pPr>
-      <w:bookmarkStart w:id="28" w:name="_Toc518640858"/>
+      <w:bookmarkStart w:id="27" w:name="_Toc518640858"/>
       <w:r>
         <w:rPr>
           <w:rFonts w:eastAsia="Times New Roman"/>
         </w:rPr>
+        <w:lastRenderedPageBreak/>
         <w:t>Application</w:t>
       </w:r>
       <w:r>
@@ -18590,7 +18589,7 @@
         </w:rPr>
         <w:t>Point</w:t>
       </w:r>
-      <w:bookmarkEnd w:id="28"/>
+      <w:bookmarkEnd w:id="27"/>
     </w:p>
     <w:p>
       <w:pPr>
@@ -19021,7 +19020,7 @@
         <w:spacing w:after="120"/>
         <w:jc w:val="both"/>
       </w:pPr>
-      <w:bookmarkStart w:id="29" w:name="_Toc518640859"/>
+      <w:bookmarkStart w:id="28" w:name="_Toc518640859"/>
       <w:r>
         <w:t xml:space="preserve">Migration </w:t>
       </w:r>
@@ -19031,7 +19030,7 @@
       <w:r>
         <w:t>/s</w:t>
       </w:r>
-      <w:bookmarkEnd w:id="29"/>
+      <w:bookmarkEnd w:id="28"/>
     </w:p>
     <w:p>
       <w:pPr>
@@ -19155,16 +19154,17 @@
         <w:spacing w:after="120"/>
         <w:jc w:val="both"/>
       </w:pPr>
-      <w:bookmarkStart w:id="30" w:name="_Ref462752394"/>
-      <w:bookmarkStart w:id="31" w:name="_Toc463529418"/>
-      <w:bookmarkStart w:id="32" w:name="_Toc518640860"/>
+      <w:bookmarkStart w:id="29" w:name="_Ref462752394"/>
+      <w:bookmarkStart w:id="30" w:name="_Toc463529418"/>
+      <w:bookmarkStart w:id="31" w:name="_Toc518640860"/>
       <w:bookmarkEnd w:id="16"/>
       <w:r>
+        <w:lastRenderedPageBreak/>
         <w:t>References</w:t>
       </w:r>
+      <w:bookmarkEnd w:id="29"/>
       <w:bookmarkEnd w:id="30"/>
       <w:bookmarkEnd w:id="31"/>
-      <w:bookmarkEnd w:id="32"/>
     </w:p>
     <w:p>
       <w:pPr>
@@ -19178,14 +19178,14 @@
           <w:lang w:val="en-US"/>
         </w:rPr>
       </w:pPr>
-      <w:bookmarkStart w:id="33" w:name="_Toc518640862"/>
+      <w:bookmarkStart w:id="32" w:name="_Toc518640862"/>
       <w:r>
         <w:rPr>
           <w:lang w:val="en-US"/>
         </w:rPr>
         <w:t>Request for new server</w:t>
       </w:r>
-      <w:bookmarkEnd w:id="33"/>
+      <w:bookmarkEnd w:id="32"/>
     </w:p>
     <w:p>
       <w:pPr>
@@ -19196,8 +19196,8 @@
         </w:numPr>
         <w:jc w:val="both"/>
       </w:pPr>
-      <w:bookmarkStart w:id="34" w:name="_Ref462752615"/>
-      <w:bookmarkStart w:id="35" w:name="_Toc463529421"/>
+      <w:bookmarkStart w:id="33" w:name="_Ref462752615"/>
+      <w:bookmarkStart w:id="34" w:name="_Toc463529421"/>
       <w:r>
         <w:t>Step1</w:t>
       </w:r>
@@ -19227,16 +19227,16 @@
           <w:lang w:val="en-US"/>
         </w:rPr>
       </w:pPr>
-      <w:bookmarkStart w:id="36" w:name="_Toc518640863"/>
+      <w:bookmarkStart w:id="35" w:name="_Toc518640863"/>
       <w:r>
         <w:rPr>
           <w:lang w:val="en-US"/>
         </w:rPr>
         <w:t>Request for new service/technical account</w:t>
       </w:r>
+      <w:bookmarkEnd w:id="33"/>
       <w:bookmarkEnd w:id="34"/>
       <w:bookmarkEnd w:id="35"/>
-      <w:bookmarkEnd w:id="36"/>
     </w:p>
     <w:p>
       <w:pPr>
@@ -19276,18 +19276,18 @@
           <w:lang w:val="en-US"/>
         </w:rPr>
       </w:pPr>
-      <w:bookmarkStart w:id="37" w:name="_Ref463261744"/>
-      <w:bookmarkStart w:id="38" w:name="_Toc463529422"/>
-      <w:bookmarkStart w:id="39" w:name="_Toc518640864"/>
+      <w:bookmarkStart w:id="36" w:name="_Ref463261744"/>
+      <w:bookmarkStart w:id="37" w:name="_Toc463529422"/>
+      <w:bookmarkStart w:id="38" w:name="_Toc518640864"/>
       <w:r>
         <w:rPr>
           <w:lang w:val="en-US"/>
         </w:rPr>
         <w:t>Request for local share</w:t>
       </w:r>
+      <w:bookmarkEnd w:id="36"/>
       <w:bookmarkEnd w:id="37"/>
       <w:bookmarkEnd w:id="38"/>
-      <w:bookmarkEnd w:id="39"/>
     </w:p>
     <w:p>
       <w:pPr>
@@ -19329,9 +19329,9 @@
           <w:bCs/>
         </w:rPr>
       </w:pPr>
-      <w:bookmarkStart w:id="40" w:name="_Ref463261863"/>
-      <w:bookmarkStart w:id="41" w:name="_Toc463529423"/>
-      <w:bookmarkStart w:id="42" w:name="_Toc518640865"/>
+      <w:bookmarkStart w:id="39" w:name="_Ref463261863"/>
+      <w:bookmarkStart w:id="40" w:name="_Toc463529423"/>
+      <w:bookmarkStart w:id="41" w:name="_Toc518640865"/>
       <w:r>
         <w:t xml:space="preserve">Request for </w:t>
       </w:r>
@@ -19343,9 +19343,9 @@
         </w:rPr>
         <w:t>shared mailbox</w:t>
       </w:r>
+      <w:bookmarkEnd w:id="39"/>
       <w:bookmarkEnd w:id="40"/>
       <w:bookmarkEnd w:id="41"/>
-      <w:bookmarkEnd w:id="42"/>
     </w:p>
     <w:p>
       <w:pPr>
@@ -19382,15 +19382,15 @@
         </w:numPr>
         <w:jc w:val="both"/>
       </w:pPr>
-      <w:bookmarkStart w:id="43" w:name="_Ref463262448"/>
-      <w:bookmarkStart w:id="44" w:name="_Toc463529424"/>
-      <w:bookmarkStart w:id="45" w:name="_Toc518640866"/>
+      <w:bookmarkStart w:id="42" w:name="_Ref463262448"/>
+      <w:bookmarkStart w:id="43" w:name="_Toc463529424"/>
+      <w:bookmarkStart w:id="44" w:name="_Toc518640866"/>
       <w:r>
         <w:t>Request for new DL</w:t>
       </w:r>
+      <w:bookmarkEnd w:id="42"/>
       <w:bookmarkEnd w:id="43"/>
       <w:bookmarkEnd w:id="44"/>
-      <w:bookmarkEnd w:id="45"/>
     </w:p>
     <w:p>
       <w:pPr>
@@ -19430,18 +19430,18 @@
           <w:lang w:val="en-US"/>
         </w:rPr>
       </w:pPr>
-      <w:bookmarkStart w:id="46" w:name="_Ref463512428"/>
-      <w:bookmarkStart w:id="47" w:name="_Toc463529426"/>
-      <w:bookmarkStart w:id="48" w:name="_Toc518640867"/>
+      <w:bookmarkStart w:id="45" w:name="_Ref463512428"/>
+      <w:bookmarkStart w:id="46" w:name="_Toc463529426"/>
+      <w:bookmarkStart w:id="47" w:name="_Toc518640867"/>
       <w:r>
         <w:rPr>
           <w:lang w:val="en-US"/>
         </w:rPr>
         <w:t>Request for file/folder/registry permissions</w:t>
       </w:r>
+      <w:bookmarkEnd w:id="45"/>
       <w:bookmarkEnd w:id="46"/>
       <w:bookmarkEnd w:id="47"/>
-      <w:bookmarkEnd w:id="48"/>
     </w:p>
     <w:p>
       <w:pPr>
@@ -19478,21 +19478,21 @@
         </w:numPr>
         <w:jc w:val="both"/>
       </w:pPr>
-      <w:bookmarkStart w:id="49" w:name="_Ref463261061"/>
-      <w:bookmarkStart w:id="50" w:name="_Ref463261070"/>
-      <w:bookmarkStart w:id="51" w:name="_Ref463261139"/>
-      <w:bookmarkStart w:id="52" w:name="_Ref463261268"/>
-      <w:bookmarkStart w:id="53" w:name="_Toc463529427"/>
-      <w:bookmarkStart w:id="54" w:name="_Toc518640868"/>
+      <w:bookmarkStart w:id="48" w:name="_Ref463261061"/>
+      <w:bookmarkStart w:id="49" w:name="_Ref463261070"/>
+      <w:bookmarkStart w:id="50" w:name="_Ref463261139"/>
+      <w:bookmarkStart w:id="51" w:name="_Ref463261268"/>
+      <w:bookmarkStart w:id="52" w:name="_Toc463529427"/>
+      <w:bookmarkStart w:id="53" w:name="_Toc518640868"/>
       <w:r>
         <w:t>Support Information</w:t>
       </w:r>
+      <w:bookmarkEnd w:id="48"/>
       <w:bookmarkEnd w:id="49"/>
       <w:bookmarkEnd w:id="50"/>
       <w:bookmarkEnd w:id="51"/>
       <w:bookmarkEnd w:id="52"/>
       <w:bookmarkEnd w:id="53"/>
-      <w:bookmarkEnd w:id="54"/>
     </w:p>
     <w:tbl>
       <w:tblPr>
@@ -19966,7 +19966,7 @@
         <w:rFonts w:asciiTheme="majorHAnsi" w:eastAsiaTheme="majorEastAsia" w:hAnsiTheme="majorHAnsi" w:cstheme="majorBidi"/>
         <w:noProof/>
       </w:rPr>
-      <w:t>13</w:t>
+      <w:t>15</w:t>
     </w:r>
     <w:r>
       <w:rPr>
@@ -24826,7 +24826,7 @@
 </file>
 
 <file path=customXml/itemProps2.xml><?xml version="1.0" encoding="utf-8"?>
-<ds:datastoreItem xmlns:ds="http://schemas.openxmlformats.org/officeDocument/2006/customXml" ds:itemID="{CB3CEDA2-377D-4CFB-862C-1E4EBF549B4B}">
+<ds:datastoreItem xmlns:ds="http://schemas.openxmlformats.org/officeDocument/2006/customXml" ds:itemID="{19AE3525-9F15-437F-89D5-E96033BB34A5}">
   <ds:schemaRefs>
     <ds:schemaRef ds:uri="http://schemas.openxmlformats.org/officeDocument/2006/bibliography"/>
   </ds:schemaRefs>

</xml_diff>

<commit_message>
Implemented <<APP_NAME>> on cover page.
* Refactored the save method to perform replace of <<APP_NAME>> tag with
application-name using win32com package.
** This was done to sustain the format of text.
* Refactored the process module to replace the default tag inline.
</commit_message>
<xml_diff>
--- a/resources/master_document.docx
+++ b/resources/master_document.docx
@@ -10,7 +10,13 @@
           <w:docPartUnique/>
         </w:docPartObj>
       </w:sdtPr>
-      <w:sdtEndPr/>
+      <w:sdtEndPr>
+        <w:rPr>
+          <w:color w:val="365F91" w:themeColor="accent1" w:themeShade="BF"/>
+          <w:sz w:val="52"/>
+          <w:szCs w:val="52"/>
+        </w:rPr>
+      </w:sdtEndPr>
       <w:sdtContent>
         <w:p>
           <w:pPr>
@@ -19,11 +25,12 @@
           <w:r>
             <w:rPr>
               <w:noProof/>
+              <w:lang w:val="en-IN" w:eastAsia="en-IN" w:bidi="hi-IN"/>
             </w:rPr>
             <mc:AlternateContent>
               <mc:Choice Requires="wpg">
                 <w:drawing>
-                  <wp:anchor distT="0" distB="0" distL="114300" distR="114300" simplePos="0" relativeHeight="251659264" behindDoc="0" locked="0" layoutInCell="0" allowOverlap="1" wp14:anchorId="685496E0" wp14:editId="102D1054">
+                  <wp:anchor distT="0" distB="0" distL="114300" distR="114300" simplePos="0" relativeHeight="251658752" behindDoc="0" locked="0" layoutInCell="0" allowOverlap="1" wp14:anchorId="685496E0" wp14:editId="102D1054">
                     <wp:simplePos x="0" y="0"/>
                     <wp:positionH relativeFrom="page">
                       <wp:align>center</wp:align>
@@ -32,7 +39,7 @@
                       <wp:align>center</wp:align>
                     </wp:positionV>
                     <wp:extent cx="7772400" cy="8429625"/>
-                    <wp:effectExtent l="38100" t="0" r="57150" b="47625"/>
+                    <wp:effectExtent l="38100" t="0" r="38100" b="47625"/>
                     <wp:wrapNone/>
                     <wp:docPr id="407" name="Group 3"/>
                     <wp:cNvGraphicFramePr>
@@ -980,163 +987,6 @@
                               <a:noAutofit/>
                             </wps:bodyPr>
                           </wps:wsp>
-                          <wps:wsp>
-                            <wps:cNvPr id="421" name="Rectangle 17"/>
-                            <wps:cNvSpPr>
-                              <a:spLocks noChangeArrowheads="1"/>
-                            </wps:cNvSpPr>
-                            <wps:spPr bwMode="auto">
-                              <a:xfrm>
-                                <a:off x="1734" y="4724"/>
-                                <a:ext cx="8638" cy="3690"/>
-                              </a:xfrm>
-                              <a:prstGeom prst="rect">
-                                <a:avLst/>
-                              </a:prstGeom>
-                              <a:noFill/>
-                              <a:extLst>
-                                <a:ext uri="{909E8E84-426E-40DD-AFC4-6F175D3DCCD1}">
-                                  <a14:hiddenFill xmlns:a14="http://schemas.microsoft.com/office/drawing/2010/main">
-                                    <a:solidFill>
-                                      <a:srgbClr val="FFFFFF"/>
-                                    </a:solidFill>
-                                  </a14:hiddenFill>
-                                </a:ext>
-                                <a:ext uri="{91240B29-F687-4F45-9708-019B960494DF}">
-                                  <a14:hiddenLine xmlns:a14="http://schemas.microsoft.com/office/drawing/2010/main" w="9525">
-                                    <a:solidFill>
-                                      <a:srgbClr val="000000"/>
-                                    </a:solidFill>
-                                    <a:miter lim="800000"/>
-                                    <a:headEnd/>
-                                    <a:tailEnd/>
-                                  </a14:hiddenLine>
-                                </a:ext>
-                                <a:ext uri="{53640926-AAD7-44D8-BBD7-CCE9431645EC}">
-                                  <a14:shadowObscured xmlns:a14="http://schemas.microsoft.com/office/drawing/2010/main" val="1"/>
-                                </a:ext>
-                              </a:extLst>
-                            </wps:spPr>
-                            <wps:txbx>
-                              <w:txbxContent>
-                                <w:sdt>
-                                  <w:sdtPr>
-                                    <w:rPr>
-                                      <w:b/>
-                                      <w:bCs/>
-                                      <w:color w:val="1F497D" w:themeColor="text2"/>
-                                      <w:sz w:val="72"/>
-                                      <w:szCs w:val="72"/>
-                                    </w:rPr>
-                                    <w:alias w:val="Title"/>
-                                    <w:id w:val="15866532"/>
-                                    <w:dataBinding w:prefixMappings="xmlns:ns0='http://schemas.openxmlformats.org/package/2006/metadata/core-properties' xmlns:ns1='http://purl.org/dc/elements/1.1/'" w:xpath="/ns0:coreProperties[1]/ns1:title[1]" w:storeItemID="{6C3C8BC8-F283-45AE-878A-BAB7291924A1}"/>
-                                    <w:text/>
-                                  </w:sdtPr>
-                                  <w:sdtEndPr/>
-                                  <w:sdtContent>
-                                    <w:p>
-                                      <w:pPr>
-                                        <w:spacing w:after="0"/>
-                                        <w:rPr>
-                                          <w:b/>
-                                          <w:bCs/>
-                                          <w:color w:val="1F497D" w:themeColor="text2"/>
-                                          <w:sz w:val="72"/>
-                                          <w:szCs w:val="72"/>
-                                        </w:rPr>
-                                      </w:pPr>
-                                      <w:r>
-                                        <w:rPr>
-                                          <w:b/>
-                                          <w:bCs/>
-                                          <w:color w:val="1F497D" w:themeColor="text2"/>
-                                          <w:sz w:val="72"/>
-                                          <w:szCs w:val="72"/>
-                                        </w:rPr>
-                                        <w:t>ACTIVE DIRECTOR</w:t>
-                                      </w:r>
-                                      <w:r>
-                                        <w:rPr>
-                                          <w:b/>
-                                          <w:bCs/>
-                                          <w:color w:val="1F497D" w:themeColor="text2"/>
-                                          <w:sz w:val="72"/>
-                                          <w:szCs w:val="72"/>
-                                        </w:rPr>
-                                        <w:t>Y- &lt;&lt;APP_NAME&gt;&gt; MIGRATION READINESS</w:t>
-                                      </w:r>
-                                    </w:p>
-                                  </w:sdtContent>
-                                </w:sdt>
-                                <w:sdt>
-                                  <w:sdtPr>
-                                    <w:rPr>
-                                      <w:b/>
-                                      <w:bCs/>
-                                      <w:color w:val="4F81BD" w:themeColor="accent1"/>
-                                      <w:sz w:val="40"/>
-                                      <w:szCs w:val="40"/>
-                                    </w:rPr>
-                                    <w:alias w:val="Subtitle"/>
-                                    <w:id w:val="15866538"/>
-                                    <w:showingPlcHdr/>
-                                    <w:dataBinding w:prefixMappings="xmlns:ns0='http://schemas.openxmlformats.org/package/2006/metadata/core-properties' xmlns:ns1='http://purl.org/dc/elements/1.1/'" w:xpath="/ns0:coreProperties[1]/ns1:subject[1]" w:storeItemID="{6C3C8BC8-F283-45AE-878A-BAB7291924A1}"/>
-                                    <w:text/>
-                                  </w:sdtPr>
-                                  <w:sdtEndPr/>
-                                  <w:sdtContent>
-                                    <w:p>
-                                      <w:pPr>
-                                        <w:rPr>
-                                          <w:b/>
-                                          <w:bCs/>
-                                          <w:color w:val="4F81BD" w:themeColor="accent1"/>
-                                          <w:sz w:val="40"/>
-                                          <w:szCs w:val="40"/>
-                                        </w:rPr>
-                                      </w:pPr>
-                                      <w:r>
-                                        <w:rPr>
-                                          <w:b/>
-                                          <w:bCs/>
-                                          <w:color w:val="4F81BD" w:themeColor="accent1"/>
-                                          <w:sz w:val="40"/>
-                                          <w:szCs w:val="40"/>
-                                        </w:rPr>
-                                        <w:t xml:space="preserve">     </w:t>
-                                      </w:r>
-                                    </w:p>
-                                  </w:sdtContent>
-                                </w:sdt>
-                                <w:p>
-                                  <w:pPr>
-                                    <w:rPr>
-                                      <w:b/>
-                                      <w:bCs/>
-                                      <w:color w:val="000000" w:themeColor="text1"/>
-                                      <w:sz w:val="32"/>
-                                      <w:szCs w:val="32"/>
-                                    </w:rPr>
-                                  </w:pPr>
-                                </w:p>
-                                <w:p>
-                                  <w:pPr>
-                                    <w:rPr>
-                                      <w:b/>
-                                      <w:bCs/>
-                                      <w:color w:val="000000" w:themeColor="text1"/>
-                                      <w:sz w:val="32"/>
-                                      <w:szCs w:val="32"/>
-                                    </w:rPr>
-                                  </w:pPr>
-                                </w:p>
-                              </w:txbxContent>
-                            </wps:txbx>
-                            <wps:bodyPr rot="0" vert="horz" wrap="square" lIns="91440" tIns="45720" rIns="91440" bIns="45720" anchor="b" anchorCtr="0" upright="1">
-                              <a:noAutofit/>
-                            </wps:bodyPr>
-                          </wps:wsp>
                         </wpg:wgp>
                       </a:graphicData>
                     </a:graphic>
@@ -1151,7 +1001,7 @@
               </mc:Choice>
               <mc:Fallback>
                 <w:pict>
-                  <v:group w14:anchorId="685496E0" id="Group 3" o:spid="_x0000_s1026" style="position:absolute;left:0;text-align:left;margin-left:0;margin-top:0;width:612pt;height:663.75pt;z-index:251659264;mso-width-percent:1000;mso-position-horizontal:center;mso-position-horizontal-relative:page;mso-position-vertical:center;mso-position-vertical-relative:margin;mso-width-percent:1000;mso-height-relative:margin" coordorigin=",809" coordsize="12240,13590" o:gfxdata="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" o:allowincell="f">
+                  <v:group w14:anchorId="685496E0" id="Group 3" o:spid="_x0000_s1026" style="position:absolute;left:0;text-align:left;margin-left:0;margin-top:0;width:612pt;height:663.75pt;z-index:251658752;mso-width-percent:1000;mso-position-horizontal:center;mso-position-horizontal-relative:page;mso-position-vertical:center;mso-position-vertical-relative:margin;mso-width-percent:1000;mso-height-relative:margin" coordorigin=",809" coordsize="12240,13590" o:gfxdata="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" o:allowincell="f">
                     <v:group id="Group 4" o:spid="_x0000_s1027" style="position:absolute;top:9134;width:12240;height:5265" coordorigin="-6,2926" coordsize="12197,4726" o:gfxdata="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">
                       <v:group id="Group 5" o:spid="_x0000_s1028" style="position:absolute;left:-6;top:3717;width:12189;height:3550" coordorigin="18,7468" coordsize="12189,3550" o:gfxdata="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">
                         <v:shape id="Freeform 6" o:spid="_x0000_s1029" style="position:absolute;left:18;top:7837;width:7132;height:2863;visibility:visible;mso-wrap-style:square;v-text-anchor:top" coordsize="7132,2863" o:gfxdata="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" path="m,l17,2863,7132,2578r,-2378l,xe" fillcolor="#a7bfde" stroked="f">
@@ -1252,124 +1102,6 @@
                         </w:txbxContent>
                       </v:textbox>
                     </v:rect>
-                    <v:rect id="Rectangle 17" o:spid="_x0000_s1040" style="position:absolute;left:1734;top:4724;width:8638;height:3690;visibility:visible;mso-wrap-style:square;v-text-anchor:bottom" o:gfxdata="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" filled="f" stroked="f">
-                      <v:textbox>
-                        <w:txbxContent>
-                          <w:sdt>
-                            <w:sdtPr>
-                              <w:rPr>
-                                <w:b/>
-                                <w:bCs/>
-                                <w:color w:val="1F497D" w:themeColor="text2"/>
-                                <w:sz w:val="72"/>
-                                <w:szCs w:val="72"/>
-                              </w:rPr>
-                              <w:alias w:val="Title"/>
-                              <w:id w:val="15866532"/>
-                              <w:dataBinding w:prefixMappings="xmlns:ns0='http://schemas.openxmlformats.org/package/2006/metadata/core-properties' xmlns:ns1='http://purl.org/dc/elements/1.1/'" w:xpath="/ns0:coreProperties[1]/ns1:title[1]" w:storeItemID="{6C3C8BC8-F283-45AE-878A-BAB7291924A1}"/>
-                              <w:text/>
-                            </w:sdtPr>
-                            <w:sdtEndPr/>
-                            <w:sdtContent>
-                              <w:p>
-                                <w:pPr>
-                                  <w:spacing w:after="0"/>
-                                  <w:rPr>
-                                    <w:b/>
-                                    <w:bCs/>
-                                    <w:color w:val="1F497D" w:themeColor="text2"/>
-                                    <w:sz w:val="72"/>
-                                    <w:szCs w:val="72"/>
-                                  </w:rPr>
-                                </w:pPr>
-                                <w:r>
-                                  <w:rPr>
-                                    <w:b/>
-                                    <w:bCs/>
-                                    <w:color w:val="1F497D" w:themeColor="text2"/>
-                                    <w:sz w:val="72"/>
-                                    <w:szCs w:val="72"/>
-                                  </w:rPr>
-                                  <w:t>ACTIVE DIRECTOR</w:t>
-                                </w:r>
-                                <w:r>
-                                  <w:rPr>
-                                    <w:b/>
-                                    <w:bCs/>
-                                    <w:color w:val="1F497D" w:themeColor="text2"/>
-                                    <w:sz w:val="72"/>
-                                    <w:szCs w:val="72"/>
-                                  </w:rPr>
-                                  <w:t>Y- &lt;&lt;APP_NAME&gt;&gt; MIGRATION READINESS</w:t>
-                                </w:r>
-                              </w:p>
-                            </w:sdtContent>
-                          </w:sdt>
-                          <w:sdt>
-                            <w:sdtPr>
-                              <w:rPr>
-                                <w:b/>
-                                <w:bCs/>
-                                <w:color w:val="4F81BD" w:themeColor="accent1"/>
-                                <w:sz w:val="40"/>
-                                <w:szCs w:val="40"/>
-                              </w:rPr>
-                              <w:alias w:val="Subtitle"/>
-                              <w:id w:val="15866538"/>
-                              <w:showingPlcHdr/>
-                              <w:dataBinding w:prefixMappings="xmlns:ns0='http://schemas.openxmlformats.org/package/2006/metadata/core-properties' xmlns:ns1='http://purl.org/dc/elements/1.1/'" w:xpath="/ns0:coreProperties[1]/ns1:subject[1]" w:storeItemID="{6C3C8BC8-F283-45AE-878A-BAB7291924A1}"/>
-                              <w:text/>
-                            </w:sdtPr>
-                            <w:sdtEndPr/>
-                            <w:sdtContent>
-                              <w:p>
-                                <w:pPr>
-                                  <w:rPr>
-                                    <w:b/>
-                                    <w:bCs/>
-                                    <w:color w:val="4F81BD" w:themeColor="accent1"/>
-                                    <w:sz w:val="40"/>
-                                    <w:szCs w:val="40"/>
-                                  </w:rPr>
-                                </w:pPr>
-                                <w:r>
-                                  <w:rPr>
-                                    <w:b/>
-                                    <w:bCs/>
-                                    <w:color w:val="4F81BD" w:themeColor="accent1"/>
-                                    <w:sz w:val="40"/>
-                                    <w:szCs w:val="40"/>
-                                  </w:rPr>
-                                  <w:t xml:space="preserve">     </w:t>
-                                </w:r>
-                              </w:p>
-                            </w:sdtContent>
-                          </w:sdt>
-                          <w:p>
-                            <w:pPr>
-                              <w:rPr>
-                                <w:b/>
-                                <w:bCs/>
-                                <w:color w:val="000000" w:themeColor="text1"/>
-                                <w:sz w:val="32"/>
-                                <w:szCs w:val="32"/>
-                              </w:rPr>
-                            </w:pPr>
-                          </w:p>
-                          <w:p>
-                            <w:pPr>
-                              <w:rPr>
-                                <w:b/>
-                                <w:bCs/>
-                                <w:color w:val="000000" w:themeColor="text1"/>
-                                <w:sz w:val="32"/>
-                                <w:szCs w:val="32"/>
-                              </w:rPr>
-                            </w:pPr>
-                          </w:p>
-                        </w:txbxContent>
-                      </v:textbox>
-                    </v:rect>
                     <w10:wrap anchorx="page" anchory="margin"/>
                   </v:group>
                 </w:pict>
@@ -1378,23 +1110,12 @@
           </w:r>
           <w:r>
             <w:rPr>
-              <w:noProof/>
-            </w:rPr>
-            <w:t xml:space="preserve"> </w:t>
-          </w:r>
-          <w:r>
-            <w:rPr>
-              <w:noProof/>
-            </w:rPr>
-            <w:t xml:space="preserve"> </w:t>
-          </w:r>
-          <w:r>
-            <w:rPr>
               <w:rFonts w:ascii="Calibri" w:eastAsia="Times New Roman" w:hAnsi="Calibri" w:cs="Arial"/>
               <w:b/>
               <w:bCs/>
               <w:noProof/>
               <w:color w:val="000000"/>
+              <w:lang w:val="en-IN" w:eastAsia="en-IN" w:bidi="hi-IN"/>
             </w:rPr>
             <w:drawing>
               <wp:inline distT="0" distB="0" distL="0" distR="0" wp14:anchorId="2BD83125" wp14:editId="1FE22EFC">
@@ -1445,15 +1166,97 @@
               </wp:inline>
             </w:drawing>
           </w:r>
-          <w:r>
-            <w:br w:type="page"/>
-          </w:r>
         </w:p>
+        <w:p>
+          <w:pPr>
+            <w:rPr>
+              <w:sz w:val="52"/>
+              <w:szCs w:val="52"/>
+            </w:rPr>
+          </w:pPr>
+        </w:p>
+        <w:p>
+          <w:pPr>
+            <w:rPr>
+              <w:color w:val="365F91" w:themeColor="accent1" w:themeShade="BF"/>
+              <w:sz w:val="52"/>
+              <w:szCs w:val="52"/>
+            </w:rPr>
+          </w:pPr>
+        </w:p>
+        <w:bookmarkStart w:id="0" w:name="_GoBack" w:displacedByCustomXml="next"/>
       </w:sdtContent>
     </w:sdt>
-    <w:bookmarkStart w:id="0" w:name="_Toc463529343"/>
-    <w:bookmarkStart w:id="1" w:name="_GoBack"/>
-    <w:bookmarkEnd w:id="1"/>
+    <w:bookmarkStart w:id="1" w:name="_Toc463529343" w:displacedByCustomXml="prev"/>
+    <w:p>
+      <w:pPr>
+        <w:rPr>
+          <w:color w:val="365F91" w:themeColor="accent1" w:themeShade="BF"/>
+          <w:sz w:val="52"/>
+          <w:szCs w:val="52"/>
+        </w:rPr>
+      </w:pPr>
+      <w:r>
+        <w:rPr>
+          <w:b/>
+          <w:bCs/>
+          <w:color w:val="365F91" w:themeColor="accent1" w:themeShade="BF"/>
+          <w:sz w:val="52"/>
+          <w:szCs w:val="52"/>
+        </w:rPr>
+        <w:t>ACTIVE DIRECTORY- &lt;&lt;APP_NAME&gt;&gt; MIGRATION READINESS</w:t>
+      </w:r>
+    </w:p>
+    <w:p>
+      <w:pPr>
+        <w:rPr>
+          <w:color w:val="365F91" w:themeColor="accent1" w:themeShade="BF"/>
+          <w:sz w:val="52"/>
+          <w:szCs w:val="52"/>
+        </w:rPr>
+      </w:pPr>
+    </w:p>
+    <w:bookmarkEnd w:id="0"/>
+    <w:p>
+      <w:pPr>
+        <w:rPr>
+          <w:sz w:val="52"/>
+          <w:szCs w:val="52"/>
+        </w:rPr>
+      </w:pPr>
+    </w:p>
+    <w:p>
+      <w:pPr>
+        <w:rPr>
+          <w:sz w:val="52"/>
+          <w:szCs w:val="52"/>
+        </w:rPr>
+      </w:pPr>
+    </w:p>
+    <w:p>
+      <w:pPr>
+        <w:rPr>
+          <w:sz w:val="52"/>
+          <w:szCs w:val="52"/>
+        </w:rPr>
+      </w:pPr>
+    </w:p>
+    <w:p>
+      <w:pPr>
+        <w:rPr>
+          <w:sz w:val="52"/>
+          <w:szCs w:val="52"/>
+        </w:rPr>
+      </w:pPr>
+    </w:p>
+    <w:p>
+      <w:pPr>
+        <w:rPr>
+          <w:sz w:val="52"/>
+          <w:szCs w:val="52"/>
+        </w:rPr>
+      </w:pPr>
+    </w:p>
     <w:p>
       <w:pPr>
         <w:pStyle w:val="TOC1"/>
@@ -7840,7 +7643,7 @@
       <w:r>
         <w:t>Introduction</w:t>
       </w:r>
-      <w:bookmarkEnd w:id="0"/>
+      <w:bookmarkEnd w:id="1"/>
       <w:bookmarkEnd w:id="2"/>
       <w:bookmarkEnd w:id="3"/>
     </w:p>
@@ -8482,17 +8285,17 @@
         <w:jc w:val="both"/>
       </w:pPr>
       <w:bookmarkStart w:id="15" w:name="_Toc527721692"/>
-      <w:bookmarkStart w:id="16" w:name="_Toc463529347"/>
-      <w:bookmarkStart w:id="17" w:name="_Toc529468865"/>
+      <w:bookmarkStart w:id="16" w:name="_Toc529468865"/>
+      <w:bookmarkStart w:id="17" w:name="_Toc463529347"/>
       <w:r>
         <w:t>Application Name</w:t>
       </w:r>
       <w:bookmarkEnd w:id="15"/>
+      <w:bookmarkEnd w:id="16"/>
+      <w:r>
+        <w:t xml:space="preserve">  </w:t>
+      </w:r>
       <w:bookmarkEnd w:id="17"/>
-      <w:r>
-        <w:t xml:space="preserve">  </w:t>
-      </w:r>
-      <w:bookmarkEnd w:id="16"/>
     </w:p>
     <w:p>
       <w:pPr>
@@ -8508,9 +8311,6 @@
           <w:bCs/>
         </w:rPr>
         <w:t>&lt;&lt;$Application_Name&gt;&gt;</w:t>
-      </w:r>
-      <w:r>
-        <w:t xml:space="preserve"> and below are the migration considerations and strategies for the application</w:t>
       </w:r>
       <w:r>
         <w:t>.</w:t>
@@ -8718,8 +8518,8 @@
           <w:szCs w:val="18"/>
         </w:rPr>
       </w:pPr>
-      <w:bookmarkStart w:id="22" w:name="ADAuthenticationCustomLoginForm"/>
-      <w:bookmarkStart w:id="23" w:name="_Toc529468868"/>
+      <w:bookmarkStart w:id="22" w:name="_Toc529468868"/>
+      <w:bookmarkStart w:id="23" w:name="ADAuthenticationCustomLoginForm"/>
       <w:r>
         <w:rPr>
           <w:rFonts w:eastAsia="Times New Roman"/>
@@ -8729,7 +8529,7 @@
         </w:rPr>
         <w:t>&lt;&lt;$Service_Accounts&gt;&gt;</w:t>
       </w:r>
-      <w:bookmarkEnd w:id="23"/>
+      <w:bookmarkEnd w:id="22"/>
     </w:p>
     <w:p>
       <w:pPr>
@@ -8798,31 +8598,24 @@
           <w:rFonts w:ascii="Calibri" w:eastAsia="Times New Roman" w:hAnsi="Calibri" w:cs="Calibri"/>
           <w:color w:val="000000"/>
         </w:rPr>
-        <w:t xml:space="preserve">Phase 2 of the One Domain project will not begin until after the Assessment has been completed.  No AD migrations will occur during the Assessment phase. To help with the </w:t>
-      </w:r>
-      <w:r>
-        <w:rPr>
-          <w:rFonts w:ascii="Calibri" w:eastAsia="Times New Roman" w:hAnsi="Calibri" w:cs="Calibri"/>
-          <w:color w:val="000000"/>
+        <w:t>Phase 2 of the One Domain project will not begin until after the Assessment has been completed.  No AD migrations will occur during the Assessment phase. To help with the planning and creating a Migration plan for your application, reference the below considerations:</w:t>
+      </w:r>
+    </w:p>
+    <w:p>
+      <w:pPr>
+        <w:pStyle w:val="ListParagraph"/>
+        <w:numPr>
+          <w:ilvl w:val="0"/>
+          <w:numId w:val="32"/>
+        </w:numPr>
+        <w:ind w:left="1530"/>
+        <w:jc w:val="both"/>
+      </w:pPr>
+      <w:r>
+        <w:rPr>
+          <w:lang w:val="en-GB"/>
         </w:rPr>
         <w:lastRenderedPageBreak/>
-        <w:t>planning and creating a Migration plan for your application, reference the below considerations:</w:t>
-      </w:r>
-    </w:p>
-    <w:p>
-      <w:pPr>
-        <w:pStyle w:val="ListParagraph"/>
-        <w:numPr>
-          <w:ilvl w:val="0"/>
-          <w:numId w:val="32"/>
-        </w:numPr>
-        <w:ind w:left="1530"/>
-        <w:jc w:val="both"/>
-      </w:pPr>
-      <w:r>
-        <w:rPr>
-          <w:lang w:val="en-GB"/>
-        </w:rPr>
         <w:t>Your Application technical teams are aware of the programme for AD One Domain Consolidation</w:t>
       </w:r>
     </w:p>
@@ -8986,7 +8779,7 @@
         </w:rPr>
       </w:pPr>
       <w:bookmarkStart w:id="24" w:name="ADAuthenticationServiceAccounts"/>
-      <w:bookmarkEnd w:id="22"/>
+      <w:bookmarkEnd w:id="23"/>
       <w:r>
         <w:rPr>
           <w:rFonts w:asciiTheme="majorHAnsi" w:hAnsiTheme="majorHAnsi"/>
@@ -9145,7 +8938,6 @@
           <w:sz w:val="26"/>
           <w:szCs w:val="18"/>
         </w:rPr>
-        <w:lastRenderedPageBreak/>
         <w:t>&lt;&lt;$Virtual_Directory_Service (VDS+)&gt;&gt;</w:t>
       </w:r>
       <w:bookmarkEnd w:id="25"/>
@@ -9189,6 +8981,7 @@
         <w:rPr>
           <w:lang w:val="en-GB"/>
         </w:rPr>
+        <w:lastRenderedPageBreak/>
         <w:t xml:space="preserve">As part of Active Directory One Domain Consolidation, all current AD Domains and Forests will be migrated to a Single </w:t>
       </w:r>
       <w:r>
@@ -9500,7 +9293,6 @@
           <w:sz w:val="26"/>
           <w:szCs w:val="18"/>
         </w:rPr>
-        <w:lastRenderedPageBreak/>
         <w:t>&lt;&lt;$CA_SiteMinder&gt;&gt;</w:t>
       </w:r>
       <w:bookmarkEnd w:id="26"/>
@@ -9535,6 +9327,7 @@
         <w:rPr>
           <w:lang w:val="en-GB"/>
         </w:rPr>
+        <w:lastRenderedPageBreak/>
         <w:t xml:space="preserve">As part of Active Directory One Domain Consolidation, all current AD Domains and Forests will be migrated to a Single </w:t>
       </w:r>
       <w:r>
@@ -9794,21 +9587,21 @@
         <w:jc w:val="both"/>
       </w:pPr>
       <w:r>
+        <w:t>Plan to make necessary changes for SiteMinder AD connectivity and SiteMinder Configurations</w:t>
+      </w:r>
+    </w:p>
+    <w:p>
+      <w:pPr>
+        <w:pStyle w:val="ListParagraph"/>
+        <w:numPr>
+          <w:ilvl w:val="0"/>
+          <w:numId w:val="32"/>
+        </w:numPr>
+        <w:ind w:left="1530"/>
+        <w:jc w:val="both"/>
+      </w:pPr>
+      <w:r>
         <w:lastRenderedPageBreak/>
-        <w:t>Plan to make necessary changes for SiteMinder AD connectivity and SiteMinder Configurations</w:t>
-      </w:r>
-    </w:p>
-    <w:p>
-      <w:pPr>
-        <w:pStyle w:val="ListParagraph"/>
-        <w:numPr>
-          <w:ilvl w:val="0"/>
-          <w:numId w:val="32"/>
-        </w:numPr>
-        <w:ind w:left="1530"/>
-        <w:jc w:val="both"/>
-      </w:pPr>
-      <w:r>
         <w:t xml:space="preserve">Plan to coordinate with multiple Applications team for general testing, validating Authentication, Authorization Use cases, after SiteMinder is migrated to new AD Doman </w:t>
       </w:r>
     </w:p>
@@ -10139,7 +9932,6 @@
         <w:jc w:val="both"/>
       </w:pPr>
       <w:r>
-        <w:lastRenderedPageBreak/>
         <w:t>Perform the necessary testing and BCP testing</w:t>
       </w:r>
     </w:p>
@@ -10166,6 +9958,7 @@
           <w:sz w:val="26"/>
           <w:szCs w:val="18"/>
         </w:rPr>
+        <w:lastRenderedPageBreak/>
         <w:t>&lt;&lt;$Gateway (ESG)&gt;&gt;</w:t>
       </w:r>
       <w:bookmarkEnd w:id="28"/>
@@ -12166,8 +11959,8 @@
         <w:jc w:val="both"/>
       </w:pPr>
       <w:bookmarkStart w:id="35" w:name="_Toc527721694"/>
-      <w:bookmarkStart w:id="36" w:name="ADWebSingleSignOnsolutionbasedonCASiteMi"/>
-      <w:bookmarkStart w:id="37" w:name="_Toc529468879"/>
+      <w:bookmarkStart w:id="36" w:name="_Toc529468879"/>
+      <w:bookmarkStart w:id="37" w:name="ADWebSingleSignOnsolutionbasedonCASiteMi"/>
       <w:bookmarkEnd w:id="24"/>
       <w:r>
         <w:rPr>
@@ -12182,7 +11975,7 @@
         <w:t>echanism</w:t>
       </w:r>
       <w:bookmarkEnd w:id="35"/>
-      <w:bookmarkEnd w:id="37"/>
+      <w:bookmarkEnd w:id="36"/>
     </w:p>
     <w:p>
       <w:pPr>
@@ -25812,53 +25605,6 @@
     </w:p>
     <w:p>
       <w:pPr>
-        <w:pStyle w:val="Heading1"/>
-        <w:numPr>
-          <w:ilvl w:val="0"/>
-          <w:numId w:val="3"/>
-        </w:numPr>
-        <w:spacing w:after="120"/>
-        <w:jc w:val="both"/>
-      </w:pPr>
-      <w:bookmarkStart w:id="104" w:name="_Toc527721708"/>
-      <w:bookmarkStart w:id="105" w:name="_Toc529468933"/>
-      <w:r>
-        <w:t xml:space="preserve">Migration </w:t>
-      </w:r>
-      <w:r>
-        <w:t>Wave</w:t>
-      </w:r>
-      <w:r>
-        <w:t>/s</w:t>
-      </w:r>
-      <w:bookmarkEnd w:id="104"/>
-      <w:bookmarkEnd w:id="105"/>
-    </w:p>
-    <w:p>
-      <w:pPr>
-        <w:ind w:firstLine="360"/>
-        <w:jc w:val="both"/>
-      </w:pPr>
-      <w:r>
-        <w:t xml:space="preserve">This application come under </w:t>
-      </w:r>
-      <w:r>
-        <w:rPr>
-          <w:b/>
-        </w:rPr>
-        <w:t>&lt;&lt;$WAVE_NUMBER&gt;&gt;</w:t>
-      </w:r>
-      <w:r>
-        <w:t xml:space="preserve"> for application migration.</w:t>
-      </w:r>
-    </w:p>
-    <w:p>
-      <w:pPr>
-        <w:pStyle w:val="ListParagraph"/>
-        <w:numPr>
-          <w:ilvl w:val="0"/>
-          <w:numId w:val="35"/>
-        </w:numPr>
         <w:autoSpaceDE w:val="0"/>
         <w:autoSpaceDN w:val="0"/>
         <w:spacing w:after="0" w:line="240" w:lineRule="auto"/>
@@ -25867,78 +25613,8 @@
           <w:rFonts w:ascii="Calibri" w:eastAsia="Times New Roman" w:hAnsi="Calibri" w:cs="Calibri"/>
         </w:rPr>
       </w:pPr>
-      <w:r>
-        <w:rPr>
-          <w:rFonts w:ascii="Times New Roman" w:eastAsia="Times New Roman" w:hAnsi="Times New Roman" w:cs="Times New Roman"/>
-          <w:sz w:val="24"/>
-          <w:szCs w:val="24"/>
-        </w:rPr>
-        <w:t xml:space="preserve">The application </w:t>
-      </w:r>
-      <w:r>
-        <w:rPr>
-          <w:rFonts w:ascii="Times New Roman" w:eastAsia="Times New Roman" w:hAnsi="Times New Roman" w:cs="Times New Roman"/>
-          <w:b/>
-          <w:sz w:val="24"/>
-          <w:szCs w:val="24"/>
-        </w:rPr>
-        <w:t>&lt;&lt;$APP_NAME&gt;&gt;</w:t>
-      </w:r>
-      <w:r>
-        <w:rPr>
-          <w:rFonts w:ascii="Times New Roman" w:eastAsia="Times New Roman" w:hAnsi="Times New Roman" w:cs="Times New Roman"/>
-          <w:sz w:val="24"/>
-          <w:szCs w:val="24"/>
-        </w:rPr>
-        <w:t xml:space="preserve"> is considered part of </w:t>
-      </w:r>
-      <w:r>
-        <w:rPr>
-          <w:rFonts w:ascii="Times New Roman" w:eastAsia="Times New Roman" w:hAnsi="Times New Roman" w:cs="Times New Roman"/>
-          <w:b/>
-          <w:sz w:val="24"/>
-          <w:szCs w:val="24"/>
-        </w:rPr>
-        <w:t>&lt;&lt;$WAVE_NUMBER&gt;&gt;</w:t>
-      </w:r>
-      <w:r>
-        <w:rPr>
-          <w:rFonts w:ascii="Times New Roman" w:eastAsia="Times New Roman" w:hAnsi="Times New Roman" w:cs="Times New Roman"/>
-          <w:sz w:val="24"/>
-          <w:szCs w:val="24"/>
-        </w:rPr>
-        <w:t xml:space="preserve"> for the migration and planned to migrate into new domain by &lt;</w:t>
-      </w:r>
-      <w:r>
-        <w:rPr>
-          <w:rFonts w:ascii="Times New Roman" w:eastAsia="Times New Roman" w:hAnsi="Times New Roman" w:cs="Times New Roman"/>
-          <w:b/>
-          <w:sz w:val="24"/>
-          <w:szCs w:val="24"/>
-        </w:rPr>
-        <w:t>&lt;$DATE&gt;&gt;</w:t>
-      </w:r>
-      <w:r>
-        <w:rPr>
-          <w:rFonts w:ascii="Times New Roman" w:eastAsia="Times New Roman" w:hAnsi="Times New Roman" w:cs="Times New Roman"/>
-          <w:sz w:val="24"/>
-          <w:szCs w:val="24"/>
-        </w:rPr>
-        <w:t xml:space="preserve"> tentatively.</w:t>
-      </w:r>
-    </w:p>
-    <w:p>
-      <w:pPr>
-        <w:autoSpaceDE w:val="0"/>
-        <w:autoSpaceDN w:val="0"/>
-        <w:spacing w:after="0" w:line="240" w:lineRule="auto"/>
-        <w:jc w:val="both"/>
-        <w:rPr>
-          <w:rFonts w:ascii="Calibri" w:eastAsia="Times New Roman" w:hAnsi="Calibri" w:cs="Calibri"/>
-        </w:rPr>
-      </w:pPr>
-    </w:p>
-    <w:bookmarkEnd w:id="36"/>
+    </w:p>
+    <w:bookmarkEnd w:id="37"/>
     <w:p>
       <w:pPr>
         <w:autoSpaceDE w:val="0"/>
@@ -26227,6 +25903,7 @@
     <w:r>
       <w:rPr>
         <w:noProof/>
+        <w:lang w:val="en-IN" w:eastAsia="en-IN" w:bidi="hi-IN"/>
       </w:rPr>
       <w:drawing>
         <wp:inline distT="0" distB="0" distL="0" distR="0" wp14:anchorId="564E8AAD" wp14:editId="1E2AFABF">
@@ -31542,7 +31219,7 @@
 </file>
 
 <file path=customXml/itemProps2.xml><?xml version="1.0" encoding="utf-8"?>
-<ds:datastoreItem xmlns:ds="http://schemas.openxmlformats.org/officeDocument/2006/customXml" ds:itemID="{F52BCF35-D969-4175-BAF5-733CEC8B24A1}">
+<ds:datastoreItem xmlns:ds="http://schemas.openxmlformats.org/officeDocument/2006/customXml" ds:itemID="{E53BF36D-AD21-480A-8D96-FAFD8AEEE346}">
   <ds:schemaRefs>
     <ds:schemaRef ds:uri="http://schemas.openxmlformats.org/officeDocument/2006/bibliography"/>
   </ds:schemaRefs>

</xml_diff>